<commit_message>
update com dados da aula
</commit_message>
<xml_diff>
--- a/Macetes;.docx
+++ b/Macetes;.docx
@@ -11,13 +11,23 @@
           <w:szCs w:val="32"/>
         </w:rPr>
       </w:pPr>
+      <w:proofErr w:type="spellStart"/>
       <w:r>
         <w:rPr>
           <w:rFonts w:ascii="Simplicity" w:hAnsi="Simplicity"/>
           <w:sz w:val="32"/>
           <w:szCs w:val="32"/>
         </w:rPr>
-        <w:t xml:space="preserve">str(num) </w:t>
+        <w:t>str</w:t>
+      </w:r>
+      <w:proofErr w:type="spellEnd"/>
+      <w:r>
+        <w:rPr>
+          <w:rFonts w:ascii="Simplicity" w:hAnsi="Simplicity"/>
+          <w:sz w:val="32"/>
+          <w:szCs w:val="32"/>
+        </w:rPr>
+        <w:t xml:space="preserve">(num) </w:t>
       </w:r>
       <w:r>
         <w:rPr>
@@ -80,24 +90,25 @@
           <w:lang w:val="en-US"/>
         </w:rPr>
       </w:pPr>
-      <w:r>
-        <w:rPr>
-          <w:rFonts w:ascii="Simplicity" w:hAnsi="Simplicity" w:cs="Times New Roman"/>
-          <w:sz w:val="32"/>
-          <w:szCs w:val="32"/>
-          <w:lang w:val="en-US"/>
-        </w:rPr>
-        <w:t xml:space="preserve">potenciação » a ** </w:t>
-      </w:r>
-      <w:proofErr w:type="gramStart"/>
-      <w:r>
-        <w:rPr>
-          <w:rFonts w:ascii="Simplicity" w:hAnsi="Simplicity" w:cs="Times New Roman"/>
-          <w:sz w:val="32"/>
-          <w:szCs w:val="32"/>
-          <w:lang w:val="en-US"/>
-        </w:rPr>
-        <w:t>b</w:t>
+      <w:proofErr w:type="spellStart"/>
+      <w:r>
+        <w:rPr>
+          <w:rFonts w:ascii="Simplicity" w:hAnsi="Simplicity" w:cs="Times New Roman"/>
+          <w:sz w:val="32"/>
+          <w:szCs w:val="32"/>
+          <w:lang w:val="en-US"/>
+        </w:rPr>
+        <w:t>potenciação</w:t>
+      </w:r>
+      <w:proofErr w:type="spellEnd"/>
+      <w:r>
+        <w:rPr>
+          <w:rFonts w:ascii="Simplicity" w:hAnsi="Simplicity" w:cs="Times New Roman"/>
+          <w:sz w:val="32"/>
+          <w:szCs w:val="32"/>
+          <w:lang w:val="en-US"/>
+        </w:rPr>
+        <w:t xml:space="preserve"> » a ** b</w:t>
       </w:r>
       <w:r>
         <w:rPr>
@@ -108,7 +119,6 @@
         </w:rPr>
         <w:t>;</w:t>
       </w:r>
-      <w:proofErr w:type="gramEnd"/>
     </w:p>
     <w:p>
       <w:pPr>
@@ -145,17 +155,7 @@
           <w:szCs w:val="32"/>
           <w:lang w:val="en-US"/>
         </w:rPr>
-        <w:t>type (‘-’) » &lt;class ‘str’/’int/’float’</w:t>
-      </w:r>
-      <w:proofErr w:type="gramStart"/>
-      <w:r>
-        <w:rPr>
-          <w:rFonts w:ascii="Simplicity" w:hAnsi="Simplicity" w:cs="Times New Roman"/>
-          <w:sz w:val="32"/>
-          <w:szCs w:val="32"/>
-          <w:lang w:val="en-US"/>
-        </w:rPr>
-        <w:t>&gt;</w:t>
+        <w:t>type (‘-’) » &lt;class ‘str’/’int/’float’&gt;</w:t>
       </w:r>
       <w:r>
         <w:rPr>
@@ -166,7 +166,6 @@
         </w:rPr>
         <w:t>;</w:t>
       </w:r>
-      <w:proofErr w:type="gramEnd"/>
     </w:p>
     <w:p>
       <w:pPr>
@@ -196,24 +195,25 @@
           <w:lang w:val="en-US"/>
         </w:rPr>
       </w:pPr>
-      <w:r>
-        <w:rPr>
-          <w:rFonts w:ascii="Simplicity" w:hAnsi="Simplicity" w:cs="Times New Roman"/>
-          <w:sz w:val="32"/>
-          <w:szCs w:val="32"/>
-          <w:lang w:val="en-US"/>
-        </w:rPr>
-        <w:t>dir (‘-’</w:t>
-      </w:r>
-      <w:proofErr w:type="gramStart"/>
-      <w:r>
-        <w:rPr>
-          <w:rFonts w:ascii="Simplicity" w:hAnsi="Simplicity" w:cs="Times New Roman"/>
-          <w:sz w:val="32"/>
-          <w:szCs w:val="32"/>
-          <w:lang w:val="en-US"/>
-        </w:rPr>
-        <w:t>)</w:t>
+      <w:proofErr w:type="spellStart"/>
+      <w:r>
+        <w:rPr>
+          <w:rFonts w:ascii="Simplicity" w:hAnsi="Simplicity" w:cs="Times New Roman"/>
+          <w:sz w:val="32"/>
+          <w:szCs w:val="32"/>
+          <w:lang w:val="en-US"/>
+        </w:rPr>
+        <w:t>dir</w:t>
+      </w:r>
+      <w:proofErr w:type="spellEnd"/>
+      <w:r>
+        <w:rPr>
+          <w:rFonts w:ascii="Simplicity" w:hAnsi="Simplicity" w:cs="Times New Roman"/>
+          <w:sz w:val="32"/>
+          <w:szCs w:val="32"/>
+          <w:lang w:val="en-US"/>
+        </w:rPr>
+        <w:t xml:space="preserve"> (‘-’)</w:t>
       </w:r>
       <w:r>
         <w:rPr>
@@ -224,7 +224,6 @@
         </w:rPr>
         <w:t>;</w:t>
       </w:r>
-      <w:proofErr w:type="gramEnd"/>
     </w:p>
     <w:p>
       <w:pPr>
@@ -263,25 +262,45 @@
         </w:rPr>
         <w:t>help (‘</w:t>
       </w:r>
-      <w:proofErr w:type="gramStart"/>
-      <w:r>
-        <w:rPr>
-          <w:rFonts w:ascii="Simplicity" w:hAnsi="Simplicity" w:cs="Times New Roman"/>
-          <w:sz w:val="32"/>
-          <w:szCs w:val="32"/>
-          <w:lang w:val="en-US"/>
-        </w:rPr>
-        <w:t>oi‘</w:t>
-      </w:r>
-      <w:proofErr w:type="gramEnd"/>
-      <w:r>
-        <w:rPr>
-          <w:rFonts w:ascii="Simplicity" w:hAnsi="Simplicity" w:cs="Times New Roman"/>
-          <w:sz w:val="32"/>
-          <w:szCs w:val="32"/>
-          <w:lang w:val="en-US"/>
-        </w:rPr>
-        <w:t>.upper) » ‘oi’.upper() » ‘OI’</w:t>
+      <w:proofErr w:type="spellStart"/>
+      <w:r>
+        <w:rPr>
+          <w:rFonts w:ascii="Simplicity" w:hAnsi="Simplicity" w:cs="Times New Roman"/>
+          <w:sz w:val="32"/>
+          <w:szCs w:val="32"/>
+          <w:lang w:val="en-US"/>
+        </w:rPr>
+        <w:t>oi‘.upper</w:t>
+      </w:r>
+      <w:proofErr w:type="spellEnd"/>
+      <w:r>
+        <w:rPr>
+          <w:rFonts w:ascii="Simplicity" w:hAnsi="Simplicity" w:cs="Times New Roman"/>
+          <w:sz w:val="32"/>
+          <w:szCs w:val="32"/>
+          <w:lang w:val="en-US"/>
+        </w:rPr>
+        <w:t>) » ‘</w:t>
+      </w:r>
+      <w:proofErr w:type="spellStart"/>
+      <w:r>
+        <w:rPr>
+          <w:rFonts w:ascii="Simplicity" w:hAnsi="Simplicity" w:cs="Times New Roman"/>
+          <w:sz w:val="32"/>
+          <w:szCs w:val="32"/>
+          <w:lang w:val="en-US"/>
+        </w:rPr>
+        <w:t>oi’.upper</w:t>
+      </w:r>
+      <w:proofErr w:type="spellEnd"/>
+      <w:r>
+        <w:rPr>
+          <w:rFonts w:ascii="Simplicity" w:hAnsi="Simplicity" w:cs="Times New Roman"/>
+          <w:sz w:val="32"/>
+          <w:szCs w:val="32"/>
+          <w:lang w:val="en-US"/>
+        </w:rPr>
+        <w:t>() » ‘OI’</w:t>
       </w:r>
       <w:r>
         <w:rPr>
@@ -397,34 +416,105 @@
     </w:p>
     <w:p>
       <w:pPr>
-        <w:spacing w:line="360" w:lineRule="auto"/>
-        <w:rPr>
-          <w:rFonts w:ascii="Simplicity" w:hAnsi="Simplicity" w:cs="Times New Roman"/>
-          <w:sz w:val="32"/>
-          <w:szCs w:val="32"/>
-        </w:rPr>
-      </w:pPr>
-      <w:proofErr w:type="gramStart"/>
-      <w:r>
-        <w:rPr>
-          <w:rFonts w:ascii="Simplicity" w:hAnsi="Simplicity" w:cs="Times New Roman"/>
-          <w:sz w:val="32"/>
-          <w:szCs w:val="32"/>
-        </w:rPr>
-        <w:t>len(</w:t>
-      </w:r>
-      <w:proofErr w:type="gramEnd"/>
-      <w:r>
-        <w:rPr>
-          <w:rFonts w:ascii="Simplicity" w:hAnsi="Simplicity" w:cs="Times New Roman"/>
-          <w:sz w:val="32"/>
-          <w:szCs w:val="32"/>
-        </w:rPr>
-        <w:t>str (num)) » lê a quantidade de dígitos de um número que foi convertido em texto.</w:t>
-      </w:r>
-    </w:p>
-    <w:p>
-      <w:pPr>
+        <w:pBdr>
+          <w:bottom w:val="single" w:sz="6" w:space="0" w:color="auto"/>
+        </w:pBdr>
+        <w:spacing w:line="360" w:lineRule="auto"/>
+        <w:rPr>
+          <w:rFonts w:ascii="Simplicity" w:hAnsi="Simplicity" w:cs="Times New Roman"/>
+          <w:sz w:val="32"/>
+          <w:szCs w:val="32"/>
+        </w:rPr>
+      </w:pPr>
+      <w:proofErr w:type="spellStart"/>
+      <w:r>
+        <w:rPr>
+          <w:rFonts w:ascii="Simplicity" w:hAnsi="Simplicity" w:cs="Times New Roman"/>
+          <w:sz w:val="32"/>
+          <w:szCs w:val="32"/>
+        </w:rPr>
+        <w:t>len</w:t>
+      </w:r>
+      <w:proofErr w:type="spellEnd"/>
+      <w:r>
+        <w:rPr>
+          <w:rFonts w:ascii="Simplicity" w:hAnsi="Simplicity" w:cs="Times New Roman"/>
+          <w:sz w:val="32"/>
+          <w:szCs w:val="32"/>
+        </w:rPr>
+        <w:t>(</w:t>
+      </w:r>
+      <w:proofErr w:type="spellStart"/>
+      <w:r>
+        <w:rPr>
+          <w:rFonts w:ascii="Simplicity" w:hAnsi="Simplicity" w:cs="Times New Roman"/>
+          <w:sz w:val="32"/>
+          <w:szCs w:val="32"/>
+        </w:rPr>
+        <w:t>str</w:t>
+      </w:r>
+      <w:proofErr w:type="spellEnd"/>
+      <w:r>
+        <w:rPr>
+          <w:rFonts w:ascii="Simplicity" w:hAnsi="Simplicity" w:cs="Times New Roman"/>
+          <w:sz w:val="32"/>
+          <w:szCs w:val="32"/>
+        </w:rPr>
+        <w:t xml:space="preserve"> (num)) » lê a quantidade de dígitos de um número que foi convertido em texto</w:t>
+      </w:r>
+      <w:r>
+        <w:rPr>
+          <w:rFonts w:ascii="Simplicity" w:hAnsi="Simplicity" w:cs="Times New Roman"/>
+          <w:sz w:val="32"/>
+          <w:szCs w:val="32"/>
+        </w:rPr>
+        <w:t>;</w:t>
+      </w:r>
+    </w:p>
+    <w:p>
+      <w:pPr>
+        <w:pBdr>
+          <w:bottom w:val="single" w:sz="6" w:space="0" w:color="auto"/>
+        </w:pBdr>
+        <w:spacing w:line="360" w:lineRule="auto"/>
+        <w:rPr>
+          <w:rFonts w:ascii="Simplicity" w:hAnsi="Simplicity" w:cs="Times New Roman"/>
+          <w:sz w:val="32"/>
+          <w:szCs w:val="32"/>
+        </w:rPr>
+      </w:pPr>
+      <w:r>
+        <w:rPr>
+          <w:rFonts w:ascii="Simplicity" w:hAnsi="Simplicity" w:cs="Times New Roman"/>
+          <w:sz w:val="32"/>
+          <w:szCs w:val="32"/>
+        </w:rPr>
+        <w:t>------------------------------------------</w:t>
+      </w:r>
+      <w:proofErr w:type="spellStart"/>
+      <w:r>
+        <w:rPr>
+          <w:rFonts w:ascii="Simplicity" w:hAnsi="Simplicity" w:cs="Times New Roman"/>
+          <w:sz w:val="32"/>
+          <w:szCs w:val="32"/>
+        </w:rPr>
+        <w:t>Corretude</w:t>
+      </w:r>
+      <w:proofErr w:type="spellEnd"/>
+      <w:r>
+        <w:rPr>
+          <w:rFonts w:ascii="Simplicity" w:hAnsi="Simplicity" w:cs="Times New Roman"/>
+          <w:sz w:val="32"/>
+          <w:szCs w:val="32"/>
+        </w:rPr>
+        <w:t>, eficiência, elegância;</w:t>
+      </w:r>
+    </w:p>
+    <w:p>
+      <w:pPr>
+        <w:pBdr>
+          <w:bottom w:val="single" w:sz="6" w:space="0" w:color="auto"/>
+        </w:pBdr>
         <w:spacing w:line="360" w:lineRule="auto"/>
         <w:rPr>
           <w:rFonts w:ascii="Simplicity" w:hAnsi="Simplicity" w:cs="Times New Roman"/>
@@ -439,6 +529,116 @@
           <w:szCs w:val="32"/>
         </w:rPr>
         <w:t>-------------------------------------------</w:t>
+      </w:r>
+    </w:p>
+    <w:p>
+      <w:pPr>
+        <w:spacing w:line="360" w:lineRule="auto"/>
+        <w:rPr>
+          <w:rFonts w:ascii="Simplicity" w:hAnsi="Simplicity" w:cs="Times New Roman"/>
+          <w:sz w:val="32"/>
+          <w:szCs w:val="32"/>
+        </w:rPr>
+      </w:pPr>
+    </w:p>
+    <w:p>
+      <w:pPr>
+        <w:spacing w:line="360" w:lineRule="auto"/>
+        <w:rPr>
+          <w:rFonts w:ascii="Simplicity" w:hAnsi="Simplicity" w:cs="Times New Roman"/>
+          <w:sz w:val="32"/>
+          <w:szCs w:val="32"/>
+        </w:rPr>
+      </w:pPr>
+      <w:r>
+        <w:rPr>
+          <w:rFonts w:ascii="Simplicity" w:hAnsi="Simplicity" w:cs="Times New Roman"/>
+          <w:sz w:val="32"/>
+          <w:szCs w:val="32"/>
+        </w:rPr>
+        <w:t>Frase[-:-:-];</w:t>
+      </w:r>
+    </w:p>
+    <w:p>
+      <w:pPr>
+        <w:spacing w:line="360" w:lineRule="auto"/>
+        <w:rPr>
+          <w:rFonts w:ascii="Simplicity" w:hAnsi="Simplicity" w:cs="Times New Roman"/>
+          <w:sz w:val="32"/>
+          <w:szCs w:val="32"/>
+        </w:rPr>
+      </w:pPr>
+      <w:r>
+        <w:rPr>
+          <w:rFonts w:ascii="Simplicity" w:hAnsi="Simplicity" w:cs="Times New Roman"/>
+          <w:sz w:val="32"/>
+          <w:szCs w:val="32"/>
+        </w:rPr>
+        <w:t>-------------------------------------------</w:t>
+      </w:r>
+    </w:p>
+    <w:p>
+      <w:pPr>
+        <w:spacing w:line="360" w:lineRule="auto"/>
+        <w:rPr>
+          <w:rFonts w:ascii="Simplicity" w:hAnsi="Simplicity" w:cs="Times New Roman"/>
+          <w:sz w:val="32"/>
+          <w:szCs w:val="32"/>
+        </w:rPr>
+      </w:pPr>
+      <w:proofErr w:type="spellStart"/>
+      <w:r>
+        <w:rPr>
+          <w:rFonts w:ascii="Simplicity" w:hAnsi="Simplicity" w:cs="Times New Roman"/>
+          <w:sz w:val="32"/>
+          <w:szCs w:val="32"/>
+        </w:rPr>
+        <w:t>Elif</w:t>
+      </w:r>
+      <w:proofErr w:type="spellEnd"/>
+      <w:r>
+        <w:rPr>
+          <w:rFonts w:ascii="Simplicity" w:hAnsi="Simplicity" w:cs="Times New Roman"/>
+          <w:sz w:val="32"/>
+          <w:szCs w:val="32"/>
+        </w:rPr>
+        <w:t xml:space="preserve"> » </w:t>
+      </w:r>
+      <w:proofErr w:type="spellStart"/>
+      <w:r>
+        <w:rPr>
+          <w:rFonts w:ascii="Simplicity" w:hAnsi="Simplicity" w:cs="Times New Roman"/>
+          <w:sz w:val="32"/>
+          <w:szCs w:val="32"/>
+        </w:rPr>
+        <w:t>else</w:t>
+      </w:r>
+      <w:proofErr w:type="spellEnd"/>
+      <w:r>
+        <w:rPr>
+          <w:rFonts w:ascii="Simplicity" w:hAnsi="Simplicity" w:cs="Times New Roman"/>
+          <w:sz w:val="32"/>
+          <w:szCs w:val="32"/>
+        </w:rPr>
+        <w:t xml:space="preserve"> + </w:t>
+      </w:r>
+      <w:proofErr w:type="spellStart"/>
+      <w:r>
+        <w:rPr>
+          <w:rFonts w:ascii="Simplicity" w:hAnsi="Simplicity" w:cs="Times New Roman"/>
+          <w:sz w:val="32"/>
+          <w:szCs w:val="32"/>
+        </w:rPr>
+        <w:t>if</w:t>
+      </w:r>
+      <w:proofErr w:type="spellEnd"/>
+      <w:r>
+        <w:rPr>
+          <w:rFonts w:ascii="Simplicity" w:hAnsi="Simplicity" w:cs="Times New Roman"/>
+          <w:sz w:val="32"/>
+          <w:szCs w:val="32"/>
+        </w:rPr>
+        <w:t>;</w:t>
       </w:r>
     </w:p>
     <w:p>

</xml_diff>